<commit_message>
Inclusão das anotações do curso de Git/GitHub e outras coisas legais
</commit_message>
<xml_diff>
--- a/Curso de Git e GitHub/Anotações do curso.docx
+++ b/Curso de Git e GitHub/Anotações do curso.docx
@@ -1286,23 +1286,13 @@
           <w:szCs w:val="24"/>
         </w:rPr>
       </w:pPr>
-      <w:proofErr w:type="spellStart"/>
-      <w:r>
-        <w:rPr>
-          <w:rFonts w:ascii="Arial" w:hAnsi="Arial" w:cs="Arial"/>
-          <w:sz w:val="24"/>
-          <w:szCs w:val="24"/>
-        </w:rPr>
-        <w:t>Cls</w:t>
-      </w:r>
-      <w:proofErr w:type="spellEnd"/>
-      <w:r>
-        <w:rPr>
-          <w:rFonts w:ascii="Arial" w:hAnsi="Arial" w:cs="Arial"/>
-          <w:sz w:val="24"/>
-          <w:szCs w:val="24"/>
-        </w:rPr>
-        <w:t xml:space="preserve"> para limpar o terminal no </w:t>
+      <w:r>
+        <w:rPr>
+          <w:rFonts w:ascii="Arial" w:hAnsi="Arial" w:cs="Arial"/>
+          <w:sz w:val="24"/>
+          <w:szCs w:val="24"/>
+        </w:rPr>
+        <w:t xml:space="preserve">Cls para limpar o terminal no </w:t>
       </w:r>
       <w:r>
         <w:rPr>
@@ -1328,38 +1318,21 @@
           <w:szCs w:val="24"/>
         </w:rPr>
         <w:lastRenderedPageBreak/>
-        <w:t xml:space="preserve">Del remove o arquivo em si, </w:t>
-      </w:r>
-      <w:proofErr w:type="spellStart"/>
-      <w:r>
-        <w:rPr>
-          <w:rFonts w:ascii="Arial" w:hAnsi="Arial" w:cs="Arial"/>
-          <w:sz w:val="24"/>
-          <w:szCs w:val="24"/>
-        </w:rPr>
-        <w:t>rmdir</w:t>
-      </w:r>
-      <w:proofErr w:type="spellEnd"/>
-      <w:r>
-        <w:rPr>
-          <w:rFonts w:ascii="Arial" w:hAnsi="Arial" w:cs="Arial"/>
-          <w:sz w:val="24"/>
-          <w:szCs w:val="24"/>
-        </w:rPr>
-        <w:t xml:space="preserve"> remove o repositório(pasta)</w:t>
-      </w:r>
-    </w:p>
-    <w:p>
-      <w:pPr>
-        <w:rPr>
-          <w:rFonts w:ascii="Arial" w:hAnsi="Arial" w:cs="Arial"/>
-          <w:sz w:val="24"/>
-          <w:szCs w:val="24"/>
-        </w:rPr>
-      </w:pPr>
-      <w:r>
-        <w:rPr>
-          <w:rFonts w:ascii="Arial" w:hAnsi="Arial" w:cs="Arial"/>
+        <w:t>Del remove o arquivo em si, rmdir remove o repositório(pasta)</w:t>
+      </w:r>
+    </w:p>
+    <w:p>
+      <w:pPr>
+        <w:rPr>
+          <w:rFonts w:ascii="Arial" w:hAnsi="Arial" w:cs="Arial"/>
+          <w:sz w:val="24"/>
+          <w:szCs w:val="24"/>
+        </w:rPr>
+      </w:pPr>
+      <w:r>
+        <w:rPr>
+          <w:rFonts w:ascii="Arial" w:hAnsi="Arial" w:cs="Arial"/>
+          <w:noProof/>
           <w:sz w:val="24"/>
           <w:szCs w:val="24"/>
         </w:rPr>
@@ -1408,115 +1381,52 @@
           <w:szCs w:val="24"/>
         </w:rPr>
       </w:pPr>
-      <w:proofErr w:type="spellStart"/>
-      <w:r>
-        <w:rPr>
-          <w:rFonts w:ascii="Arial" w:hAnsi="Arial" w:cs="Arial"/>
-          <w:sz w:val="24"/>
-          <w:szCs w:val="24"/>
-        </w:rPr>
-        <w:t>Blob</w:t>
-      </w:r>
-      <w:proofErr w:type="spellEnd"/>
-      <w:r>
-        <w:rPr>
-          <w:rFonts w:ascii="Arial" w:hAnsi="Arial" w:cs="Arial"/>
-          <w:sz w:val="24"/>
-          <w:szCs w:val="24"/>
-        </w:rPr>
-        <w:t xml:space="preserve"> no </w:t>
-      </w:r>
-      <w:proofErr w:type="spellStart"/>
-      <w:r>
-        <w:rPr>
-          <w:rFonts w:ascii="Arial" w:hAnsi="Arial" w:cs="Arial"/>
-          <w:sz w:val="24"/>
-          <w:szCs w:val="24"/>
-        </w:rPr>
-        <w:t>git</w:t>
-      </w:r>
-      <w:proofErr w:type="spellEnd"/>
-      <w:r>
-        <w:rPr>
-          <w:rFonts w:ascii="Arial" w:hAnsi="Arial" w:cs="Arial"/>
-          <w:sz w:val="24"/>
-          <w:szCs w:val="24"/>
-        </w:rPr>
-        <w:t xml:space="preserve"> guarda o número de identificação do arquivo que é gerado pelo comando sha1</w:t>
-      </w:r>
-    </w:p>
-    <w:p>
-      <w:pPr>
-        <w:rPr>
-          <w:rFonts w:ascii="Arial" w:hAnsi="Arial" w:cs="Arial"/>
-          <w:sz w:val="24"/>
-          <w:szCs w:val="24"/>
-        </w:rPr>
-      </w:pPr>
-      <w:r>
-        <w:rPr>
-          <w:rFonts w:ascii="Arial" w:hAnsi="Arial" w:cs="Arial"/>
-          <w:sz w:val="24"/>
-          <w:szCs w:val="24"/>
-        </w:rPr>
-        <w:t xml:space="preserve">As </w:t>
-      </w:r>
-      <w:proofErr w:type="spellStart"/>
-      <w:r>
-        <w:rPr>
-          <w:rFonts w:ascii="Arial" w:hAnsi="Arial" w:cs="Arial"/>
-          <w:sz w:val="24"/>
-          <w:szCs w:val="24"/>
-        </w:rPr>
-        <w:t>tree</w:t>
-      </w:r>
-      <w:proofErr w:type="spellEnd"/>
-      <w:r>
-        <w:rPr>
-          <w:rFonts w:ascii="Arial" w:hAnsi="Arial" w:cs="Arial"/>
-          <w:sz w:val="24"/>
-          <w:szCs w:val="24"/>
-        </w:rPr>
-        <w:t>(arvores) guardam o nome do arquivo</w:t>
-      </w:r>
-      <w:r>
-        <w:rPr>
-          <w:rFonts w:ascii="Arial" w:hAnsi="Arial" w:cs="Arial"/>
-          <w:sz w:val="24"/>
-          <w:szCs w:val="24"/>
-        </w:rPr>
-        <w:t xml:space="preserve">, apontando para outras arvores ou para um </w:t>
-      </w:r>
-      <w:proofErr w:type="spellStart"/>
-      <w:r>
-        <w:rPr>
-          <w:rFonts w:ascii="Arial" w:hAnsi="Arial" w:cs="Arial"/>
-          <w:sz w:val="24"/>
-          <w:szCs w:val="24"/>
-        </w:rPr>
-        <w:t>blob</w:t>
-      </w:r>
-      <w:proofErr w:type="spellEnd"/>
-      <w:r>
-        <w:rPr>
-          <w:rFonts w:ascii="Arial" w:hAnsi="Arial" w:cs="Arial"/>
-          <w:sz w:val="24"/>
-          <w:szCs w:val="24"/>
-        </w:rPr>
-        <w:t xml:space="preserve"> em si</w:t>
-      </w:r>
-    </w:p>
-    <w:p>
-      <w:pPr>
-        <w:rPr>
-          <w:rFonts w:ascii="Arial" w:hAnsi="Arial" w:cs="Arial"/>
-          <w:sz w:val="24"/>
-          <w:szCs w:val="24"/>
-        </w:rPr>
-      </w:pPr>
-      <w:r>
-        <w:rPr>
-          <w:rFonts w:ascii="Arial" w:hAnsi="Arial" w:cs="Arial"/>
+      <w:r>
+        <w:rPr>
+          <w:rFonts w:ascii="Arial" w:hAnsi="Arial" w:cs="Arial"/>
+          <w:sz w:val="24"/>
+          <w:szCs w:val="24"/>
+        </w:rPr>
+        <w:t>Blob no git guarda o número de identificação do arquivo que é gerado pelo comando sha1</w:t>
+      </w:r>
+    </w:p>
+    <w:p>
+      <w:pPr>
+        <w:rPr>
+          <w:rFonts w:ascii="Arial" w:hAnsi="Arial" w:cs="Arial"/>
+          <w:sz w:val="24"/>
+          <w:szCs w:val="24"/>
+        </w:rPr>
+      </w:pPr>
+      <w:r>
+        <w:rPr>
+          <w:rFonts w:ascii="Arial" w:hAnsi="Arial" w:cs="Arial"/>
+          <w:sz w:val="24"/>
+          <w:szCs w:val="24"/>
+        </w:rPr>
+        <w:t>As tree(arvores) guardam o nome do arquivo</w:t>
+      </w:r>
+      <w:r>
+        <w:rPr>
+          <w:rFonts w:ascii="Arial" w:hAnsi="Arial" w:cs="Arial"/>
+          <w:sz w:val="24"/>
+          <w:szCs w:val="24"/>
+        </w:rPr>
+        <w:t>, apontando para outras arvores ou para um blob em si</w:t>
+      </w:r>
+    </w:p>
+    <w:p>
+      <w:pPr>
+        <w:rPr>
+          <w:rFonts w:ascii="Arial" w:hAnsi="Arial" w:cs="Arial"/>
+          <w:sz w:val="24"/>
+          <w:szCs w:val="24"/>
+        </w:rPr>
+      </w:pPr>
+      <w:r>
+        <w:rPr>
+          <w:rFonts w:ascii="Arial" w:hAnsi="Arial" w:cs="Arial"/>
+          <w:noProof/>
           <w:sz w:val="24"/>
           <w:szCs w:val="24"/>
         </w:rPr>
@@ -1572,18 +1482,8 @@
           <w:szCs w:val="24"/>
         </w:rPr>
         <w:lastRenderedPageBreak/>
-        <w:t xml:space="preserve">E o </w:t>
-      </w:r>
-      <w:proofErr w:type="spellStart"/>
-      <w:r>
-        <w:rPr>
-          <w:rFonts w:ascii="Arial" w:hAnsi="Arial" w:cs="Arial"/>
-          <w:sz w:val="24"/>
-          <w:szCs w:val="24"/>
-        </w:rPr>
-        <w:t>commit</w:t>
-      </w:r>
-      <w:proofErr w:type="spellEnd"/>
+        <w:t>E o commit</w:t>
+      </w:r>
       <w:r>
         <w:rPr>
           <w:rFonts w:ascii="Arial" w:hAnsi="Arial" w:cs="Arial"/>
@@ -1595,6 +1495,7 @@
       <w:r>
         <w:rPr>
           <w:rFonts w:ascii="Arial" w:hAnsi="Arial" w:cs="Arial"/>
+          <w:noProof/>
           <w:sz w:val="24"/>
           <w:szCs w:val="24"/>
         </w:rPr>
@@ -1646,6 +1547,7 @@
       <w:r>
         <w:rPr>
           <w:rFonts w:ascii="Arial" w:hAnsi="Arial" w:cs="Arial"/>
+          <w:noProof/>
           <w:sz w:val="24"/>
           <w:szCs w:val="24"/>
         </w:rPr>
@@ -1700,98 +1602,16 @@
           <w:sz w:val="24"/>
           <w:szCs w:val="24"/>
         </w:rPr>
-        <w:t xml:space="preserve">Dentro do </w:t>
-      </w:r>
-      <w:proofErr w:type="spellStart"/>
-      <w:r>
-        <w:rPr>
-          <w:rFonts w:ascii="Arial" w:hAnsi="Arial" w:cs="Arial"/>
-          <w:sz w:val="24"/>
-          <w:szCs w:val="24"/>
-        </w:rPr>
-        <w:t>git</w:t>
-      </w:r>
-      <w:proofErr w:type="spellEnd"/>
-      <w:r>
-        <w:rPr>
-          <w:rFonts w:ascii="Arial" w:hAnsi="Arial" w:cs="Arial"/>
-          <w:sz w:val="24"/>
-          <w:szCs w:val="24"/>
-        </w:rPr>
-        <w:t xml:space="preserve"> </w:t>
-      </w:r>
-      <w:proofErr w:type="spellStart"/>
-      <w:r>
-        <w:rPr>
-          <w:rFonts w:ascii="Arial" w:hAnsi="Arial" w:cs="Arial"/>
-          <w:sz w:val="24"/>
-          <w:szCs w:val="24"/>
-        </w:rPr>
-        <w:t>bash</w:t>
-      </w:r>
-      <w:proofErr w:type="spellEnd"/>
-      <w:r>
-        <w:rPr>
-          <w:rFonts w:ascii="Arial" w:hAnsi="Arial" w:cs="Arial"/>
-          <w:sz w:val="24"/>
-          <w:szCs w:val="24"/>
-        </w:rPr>
-        <w:t xml:space="preserve"> usar esse comando para gerar a chave SSH do </w:t>
-      </w:r>
-      <w:proofErr w:type="spellStart"/>
-      <w:r>
-        <w:rPr>
-          <w:rFonts w:ascii="Arial" w:hAnsi="Arial" w:cs="Arial"/>
-          <w:sz w:val="24"/>
-          <w:szCs w:val="24"/>
-        </w:rPr>
-        <w:t>github</w:t>
-      </w:r>
-      <w:proofErr w:type="spellEnd"/>
-      <w:r>
-        <w:rPr>
-          <w:rFonts w:ascii="Arial" w:hAnsi="Arial" w:cs="Arial"/>
-          <w:sz w:val="24"/>
-          <w:szCs w:val="24"/>
-        </w:rPr>
-        <w:t xml:space="preserve"> caso precise</w:t>
-      </w:r>
-      <w:r>
-        <w:rPr>
-          <w:rFonts w:ascii="Arial" w:hAnsi="Arial" w:cs="Arial"/>
-          <w:sz w:val="24"/>
-          <w:szCs w:val="24"/>
-        </w:rPr>
-        <w:t xml:space="preserve">, sendo o </w:t>
-      </w:r>
-      <w:proofErr w:type="spellStart"/>
-      <w:r>
-        <w:rPr>
-          <w:rFonts w:ascii="Arial" w:hAnsi="Arial" w:cs="Arial"/>
-          <w:sz w:val="24"/>
-          <w:szCs w:val="24"/>
-        </w:rPr>
-        <w:t>email</w:t>
-      </w:r>
-      <w:proofErr w:type="spellEnd"/>
-      <w:r>
-        <w:rPr>
-          <w:rFonts w:ascii="Arial" w:hAnsi="Arial" w:cs="Arial"/>
-          <w:sz w:val="24"/>
-          <w:szCs w:val="24"/>
-        </w:rPr>
-        <w:t xml:space="preserve"> o cadastrado no </w:t>
-      </w:r>
-      <w:proofErr w:type="spellStart"/>
-      <w:r>
-        <w:rPr>
-          <w:rFonts w:ascii="Arial" w:hAnsi="Arial" w:cs="Arial"/>
-          <w:sz w:val="24"/>
-          <w:szCs w:val="24"/>
-        </w:rPr>
-        <w:t>github</w:t>
-      </w:r>
-      <w:proofErr w:type="spellEnd"/>
+        <w:t>Dentro do git bash usar esse comando para gerar a chave SSH do github caso precise</w:t>
+      </w:r>
+      <w:r>
+        <w:rPr>
+          <w:rFonts w:ascii="Arial" w:hAnsi="Arial" w:cs="Arial"/>
+          <w:sz w:val="24"/>
+          <w:szCs w:val="24"/>
+        </w:rPr>
+        <w:t>, sendo o email o cadastrado no github</w:t>
+      </w:r>
     </w:p>
     <w:p>
       <w:pPr>
@@ -1837,6 +1657,7 @@
       <w:r>
         <w:rPr>
           <w:rFonts w:ascii="Arial" w:hAnsi="Arial" w:cs="Arial"/>
+          <w:noProof/>
           <w:sz w:val="24"/>
           <w:szCs w:val="24"/>
         </w:rPr>
@@ -1891,25 +1712,7 @@
           <w:sz w:val="24"/>
           <w:szCs w:val="24"/>
         </w:rPr>
-        <w:t>Sendo o “</w:t>
-      </w:r>
-      <w:proofErr w:type="spellStart"/>
-      <w:r>
-        <w:rPr>
-          <w:rFonts w:ascii="Arial" w:hAnsi="Arial" w:cs="Arial"/>
-          <w:sz w:val="24"/>
-          <w:szCs w:val="24"/>
-        </w:rPr>
-        <w:t>lucas</w:t>
-      </w:r>
-      <w:proofErr w:type="spellEnd"/>
-      <w:r>
-        <w:rPr>
-          <w:rFonts w:ascii="Arial" w:hAnsi="Arial" w:cs="Arial"/>
-          <w:sz w:val="24"/>
-          <w:szCs w:val="24"/>
-        </w:rPr>
-        <w:t xml:space="preserve">” o diretório da máquina </w:t>
+        <w:t xml:space="preserve">Sendo o “lucas” o diretório da máquina </w:t>
       </w:r>
       <w:r>
         <w:rPr>
@@ -1939,6 +1742,7 @@
       <w:r>
         <w:rPr>
           <w:rFonts w:ascii="Arial" w:hAnsi="Arial" w:cs="Arial"/>
+          <w:noProof/>
           <w:sz w:val="24"/>
           <w:szCs w:val="24"/>
         </w:rPr>
@@ -2007,6 +1811,7 @@
       <w:r>
         <w:rPr>
           <w:rFonts w:ascii="Arial" w:hAnsi="Arial" w:cs="Arial"/>
+          <w:noProof/>
           <w:sz w:val="24"/>
           <w:szCs w:val="24"/>
         </w:rPr>
@@ -2083,6 +1888,7 @@
       <w:r>
         <w:rPr>
           <w:rFonts w:ascii="Arial" w:hAnsi="Arial" w:cs="Arial"/>
+          <w:noProof/>
           <w:sz w:val="24"/>
           <w:szCs w:val="24"/>
         </w:rPr>
@@ -2151,6 +1957,7 @@
       <w:r>
         <w:rPr>
           <w:rFonts w:ascii="Arial" w:hAnsi="Arial" w:cs="Arial"/>
+          <w:noProof/>
           <w:sz w:val="24"/>
           <w:szCs w:val="24"/>
         </w:rPr>
@@ -2219,6 +2026,7 @@
       <w:r>
         <w:rPr>
           <w:rFonts w:ascii="Arial" w:hAnsi="Arial" w:cs="Arial"/>
+          <w:noProof/>
           <w:sz w:val="24"/>
           <w:szCs w:val="24"/>
         </w:rPr>
@@ -2271,6 +2079,7 @@
       <w:r>
         <w:rPr>
           <w:rFonts w:ascii="Arial" w:hAnsi="Arial" w:cs="Arial"/>
+          <w:noProof/>
           <w:sz w:val="24"/>
           <w:szCs w:val="24"/>
         </w:rPr>
@@ -2359,13 +2168,425 @@
           <w:szCs w:val="24"/>
         </w:rPr>
       </w:pPr>
-      <w:r>
-        <w:rPr>
-          <w:rFonts w:ascii="Arial" w:hAnsi="Arial" w:cs="Arial"/>
-          <w:sz w:val="24"/>
-          <w:szCs w:val="24"/>
-        </w:rPr>
-        <w:t>https://web.dio.me/project/criando-seu-primeiro-repositorio-no-github-para-compartilhar-seu-progresso/learning/a6e285fa-b9a0-4bc2-8353-7b729dabcf0c</w:t>
+      <w:hyperlink r:id="rId40" w:history="1">
+        <w:r>
+          <w:rPr>
+            <w:rStyle w:val="Hyperlink"/>
+            <w:rFonts w:ascii="Arial" w:hAnsi="Arial" w:cs="Arial"/>
+            <w:sz w:val="24"/>
+            <w:szCs w:val="24"/>
+          </w:rPr>
+          <w:t>https://web.dio.me/project/criando-seu-primeiro-repositorio-no-github-para-compartilhar-seu-progresso/learning/a6e285fa-b9a0-4bc2-8353-7b729dabcf0c</w:t>
+        </w:r>
+      </w:hyperlink>
+    </w:p>
+    <w:p>
+      <w:pPr>
+        <w:rPr>
+          <w:rFonts w:ascii="Arial" w:hAnsi="Arial" w:cs="Arial"/>
+          <w:sz w:val="24"/>
+          <w:szCs w:val="24"/>
+        </w:rPr>
+      </w:pPr>
+      <w:r>
+        <w:rPr>
+          <w:rFonts w:ascii="Arial" w:hAnsi="Arial" w:cs="Arial"/>
+          <w:sz w:val="24"/>
+          <w:szCs w:val="24"/>
+        </w:rPr>
+        <w:drawing>
+          <wp:inline distT="0" distB="0" distL="0" distR="0" wp14:anchorId="6B2C854E" wp14:editId="1763B0C2">
+            <wp:extent cx="5400040" cy="162560"/>
+            <wp:effectExtent l="0" t="0" r="0" b="8890"/>
+            <wp:docPr id="35" name="Imagem 35"/>
+            <wp:cNvGraphicFramePr>
+              <a:graphicFrameLocks xmlns:a="http://schemas.openxmlformats.org/drawingml/2006/main" noChangeAspect="1"/>
+            </wp:cNvGraphicFramePr>
+            <a:graphic xmlns:a="http://schemas.openxmlformats.org/drawingml/2006/main">
+              <a:graphicData uri="http://schemas.openxmlformats.org/drawingml/2006/picture">
+                <pic:pic xmlns:pic="http://schemas.openxmlformats.org/drawingml/2006/picture">
+                  <pic:nvPicPr>
+                    <pic:cNvPr id="1" name=""/>
+                    <pic:cNvPicPr/>
+                  </pic:nvPicPr>
+                  <pic:blipFill>
+                    <a:blip r:embed="rId41"/>
+                    <a:stretch>
+                      <a:fillRect/>
+                    </a:stretch>
+                  </pic:blipFill>
+                  <pic:spPr>
+                    <a:xfrm>
+                      <a:off x="0" y="0"/>
+                      <a:ext cx="5400040" cy="162560"/>
+                    </a:xfrm>
+                    <a:prstGeom prst="rect">
+                      <a:avLst/>
+                    </a:prstGeom>
+                  </pic:spPr>
+                </pic:pic>
+              </a:graphicData>
+            </a:graphic>
+          </wp:inline>
+        </w:drawing>
+      </w:r>
+    </w:p>
+    <w:p>
+      <w:pPr>
+        <w:rPr>
+          <w:rFonts w:ascii="Arial" w:hAnsi="Arial" w:cs="Arial"/>
+          <w:sz w:val="24"/>
+          <w:szCs w:val="24"/>
+        </w:rPr>
+      </w:pPr>
+      <w:r>
+        <w:rPr>
+          <w:rFonts w:ascii="Arial" w:hAnsi="Arial" w:cs="Arial"/>
+          <w:sz w:val="24"/>
+          <w:szCs w:val="24"/>
+        </w:rPr>
+        <w:t>Para clonar o repositório</w:t>
+      </w:r>
+    </w:p>
+    <w:p>
+      <w:pPr>
+        <w:rPr>
+          <w:rFonts w:ascii="Arial" w:hAnsi="Arial" w:cs="Arial"/>
+          <w:sz w:val="24"/>
+          <w:szCs w:val="24"/>
+        </w:rPr>
+      </w:pPr>
+      <w:r>
+        <w:rPr>
+          <w:rFonts w:ascii="Arial" w:hAnsi="Arial" w:cs="Arial"/>
+          <w:sz w:val="24"/>
+          <w:szCs w:val="24"/>
+        </w:rPr>
+        <w:drawing>
+          <wp:inline distT="0" distB="0" distL="0" distR="0" wp14:anchorId="36AAA9B7" wp14:editId="4C3DAADF">
+            <wp:extent cx="905001" cy="171474"/>
+            <wp:effectExtent l="0" t="0" r="0" b="0"/>
+            <wp:docPr id="36" name="Imagem 36"/>
+            <wp:cNvGraphicFramePr>
+              <a:graphicFrameLocks xmlns:a="http://schemas.openxmlformats.org/drawingml/2006/main" noChangeAspect="1"/>
+            </wp:cNvGraphicFramePr>
+            <a:graphic xmlns:a="http://schemas.openxmlformats.org/drawingml/2006/main">
+              <a:graphicData uri="http://schemas.openxmlformats.org/drawingml/2006/picture">
+                <pic:pic xmlns:pic="http://schemas.openxmlformats.org/drawingml/2006/picture">
+                  <pic:nvPicPr>
+                    <pic:cNvPr id="1" name=""/>
+                    <pic:cNvPicPr/>
+                  </pic:nvPicPr>
+                  <pic:blipFill>
+                    <a:blip r:embed="rId42"/>
+                    <a:stretch>
+                      <a:fillRect/>
+                    </a:stretch>
+                  </pic:blipFill>
+                  <pic:spPr>
+                    <a:xfrm>
+                      <a:off x="0" y="0"/>
+                      <a:ext cx="905001" cy="171474"/>
+                    </a:xfrm>
+                    <a:prstGeom prst="rect">
+                      <a:avLst/>
+                    </a:prstGeom>
+                  </pic:spPr>
+                </pic:pic>
+              </a:graphicData>
+            </a:graphic>
+          </wp:inline>
+        </w:drawing>
+      </w:r>
+    </w:p>
+    <w:p>
+      <w:pPr>
+        <w:rPr>
+          <w:rFonts w:ascii="Arial" w:hAnsi="Arial" w:cs="Arial"/>
+          <w:sz w:val="24"/>
+          <w:szCs w:val="24"/>
+        </w:rPr>
+      </w:pPr>
+      <w:r>
+        <w:rPr>
+          <w:rFonts w:ascii="Arial" w:hAnsi="Arial" w:cs="Arial"/>
+          <w:sz w:val="24"/>
+          <w:szCs w:val="24"/>
+        </w:rPr>
+        <w:t>Para verificar o status das pastas main e etc, depois de entrar no repositório em si</w:t>
+      </w:r>
+    </w:p>
+    <w:p>
+      <w:pPr>
+        <w:rPr>
+          <w:rFonts w:ascii="Arial" w:hAnsi="Arial" w:cs="Arial"/>
+          <w:sz w:val="24"/>
+          <w:szCs w:val="24"/>
+        </w:rPr>
+      </w:pPr>
+      <w:r>
+        <w:rPr>
+          <w:rFonts w:ascii="Arial" w:hAnsi="Arial" w:cs="Arial"/>
+          <w:sz w:val="24"/>
+          <w:szCs w:val="24"/>
+        </w:rPr>
+        <w:lastRenderedPageBreak/>
+        <w:drawing>
+          <wp:inline distT="0" distB="0" distL="0" distR="0" wp14:anchorId="600C0490" wp14:editId="4817F509">
+            <wp:extent cx="4448796" cy="971686"/>
+            <wp:effectExtent l="0" t="0" r="0" b="0"/>
+            <wp:docPr id="37" name="Imagem 37" descr="Texto&#10;&#10;Descrição gerada automaticamente"/>
+            <wp:cNvGraphicFramePr>
+              <a:graphicFrameLocks xmlns:a="http://schemas.openxmlformats.org/drawingml/2006/main" noChangeAspect="1"/>
+            </wp:cNvGraphicFramePr>
+            <a:graphic xmlns:a="http://schemas.openxmlformats.org/drawingml/2006/main">
+              <a:graphicData uri="http://schemas.openxmlformats.org/drawingml/2006/picture">
+                <pic:pic xmlns:pic="http://schemas.openxmlformats.org/drawingml/2006/picture">
+                  <pic:nvPicPr>
+                    <pic:cNvPr id="37" name="Imagem 37" descr="Texto&#10;&#10;Descrição gerada automaticamente"/>
+                    <pic:cNvPicPr/>
+                  </pic:nvPicPr>
+                  <pic:blipFill>
+                    <a:blip r:embed="rId43"/>
+                    <a:stretch>
+                      <a:fillRect/>
+                    </a:stretch>
+                  </pic:blipFill>
+                  <pic:spPr>
+                    <a:xfrm>
+                      <a:off x="0" y="0"/>
+                      <a:ext cx="4448796" cy="971686"/>
+                    </a:xfrm>
+                    <a:prstGeom prst="rect">
+                      <a:avLst/>
+                    </a:prstGeom>
+                  </pic:spPr>
+                </pic:pic>
+              </a:graphicData>
+            </a:graphic>
+          </wp:inline>
+        </w:drawing>
+      </w:r>
+    </w:p>
+    <w:p>
+      <w:pPr>
+        <w:rPr>
+          <w:rFonts w:ascii="Arial" w:hAnsi="Arial" w:cs="Arial"/>
+          <w:sz w:val="24"/>
+          <w:szCs w:val="24"/>
+        </w:rPr>
+      </w:pPr>
+      <w:r>
+        <w:rPr>
+          <w:rFonts w:ascii="Arial" w:hAnsi="Arial" w:cs="Arial"/>
+          <w:sz w:val="24"/>
+          <w:szCs w:val="24"/>
+        </w:rPr>
+        <w:t>Depois de criada uma pasta nova ou anotação e dar um git status ele ficará assim, para autentificarmos temos que:</w:t>
+      </w:r>
+    </w:p>
+    <w:p>
+      <w:pPr>
+        <w:rPr>
+          <w:rFonts w:ascii="Arial" w:hAnsi="Arial" w:cs="Arial"/>
+          <w:sz w:val="24"/>
+          <w:szCs w:val="24"/>
+        </w:rPr>
+      </w:pPr>
+      <w:r>
+        <w:rPr>
+          <w:rFonts w:ascii="Arial" w:hAnsi="Arial" w:cs="Arial"/>
+          <w:sz w:val="24"/>
+          <w:szCs w:val="24"/>
+        </w:rPr>
+        <w:drawing>
+          <wp:inline distT="0" distB="0" distL="0" distR="0" wp14:anchorId="05C7BC79" wp14:editId="5A963151">
+            <wp:extent cx="971686" cy="371527"/>
+            <wp:effectExtent l="0" t="0" r="0" b="9525"/>
+            <wp:docPr id="38" name="Imagem 38"/>
+            <wp:cNvGraphicFramePr>
+              <a:graphicFrameLocks xmlns:a="http://schemas.openxmlformats.org/drawingml/2006/main" noChangeAspect="1"/>
+            </wp:cNvGraphicFramePr>
+            <a:graphic xmlns:a="http://schemas.openxmlformats.org/drawingml/2006/main">
+              <a:graphicData uri="http://schemas.openxmlformats.org/drawingml/2006/picture">
+                <pic:pic xmlns:pic="http://schemas.openxmlformats.org/drawingml/2006/picture">
+                  <pic:nvPicPr>
+                    <pic:cNvPr id="1" name=""/>
+                    <pic:cNvPicPr/>
+                  </pic:nvPicPr>
+                  <pic:blipFill>
+                    <a:blip r:embed="rId44"/>
+                    <a:stretch>
+                      <a:fillRect/>
+                    </a:stretch>
+                  </pic:blipFill>
+                  <pic:spPr>
+                    <a:xfrm>
+                      <a:off x="0" y="0"/>
+                      <a:ext cx="971686" cy="371527"/>
+                    </a:xfrm>
+                    <a:prstGeom prst="rect">
+                      <a:avLst/>
+                    </a:prstGeom>
+                  </pic:spPr>
+                </pic:pic>
+              </a:graphicData>
+            </a:graphic>
+          </wp:inline>
+        </w:drawing>
+      </w:r>
+    </w:p>
+    <w:p>
+      <w:pPr>
+        <w:rPr>
+          <w:rFonts w:ascii="Arial" w:hAnsi="Arial" w:cs="Arial"/>
+          <w:sz w:val="24"/>
+          <w:szCs w:val="24"/>
+        </w:rPr>
+      </w:pPr>
+      <w:r>
+        <w:rPr>
+          <w:rFonts w:ascii="Arial" w:hAnsi="Arial" w:cs="Arial"/>
+          <w:sz w:val="24"/>
+          <w:szCs w:val="24"/>
+        </w:rPr>
+        <w:t>Dar um git add (ponto)</w:t>
+      </w:r>
+    </w:p>
+    <w:p>
+      <w:pPr>
+        <w:rPr>
+          <w:rFonts w:ascii="Arial" w:hAnsi="Arial" w:cs="Arial"/>
+          <w:sz w:val="24"/>
+          <w:szCs w:val="24"/>
+        </w:rPr>
+      </w:pPr>
+      <w:r>
+        <w:rPr>
+          <w:rFonts w:ascii="Arial" w:hAnsi="Arial" w:cs="Arial"/>
+          <w:sz w:val="24"/>
+          <w:szCs w:val="24"/>
+        </w:rPr>
+        <w:drawing>
+          <wp:inline distT="0" distB="0" distL="0" distR="0" wp14:anchorId="0F38CEC2" wp14:editId="06752D16">
+            <wp:extent cx="5400040" cy="202565"/>
+            <wp:effectExtent l="0" t="0" r="0" b="6985"/>
+            <wp:docPr id="39" name="Imagem 39"/>
+            <wp:cNvGraphicFramePr>
+              <a:graphicFrameLocks xmlns:a="http://schemas.openxmlformats.org/drawingml/2006/main" noChangeAspect="1"/>
+            </wp:cNvGraphicFramePr>
+            <a:graphic xmlns:a="http://schemas.openxmlformats.org/drawingml/2006/main">
+              <a:graphicData uri="http://schemas.openxmlformats.org/drawingml/2006/picture">
+                <pic:pic xmlns:pic="http://schemas.openxmlformats.org/drawingml/2006/picture">
+                  <pic:nvPicPr>
+                    <pic:cNvPr id="1" name=""/>
+                    <pic:cNvPicPr/>
+                  </pic:nvPicPr>
+                  <pic:blipFill>
+                    <a:blip r:embed="rId45"/>
+                    <a:stretch>
+                      <a:fillRect/>
+                    </a:stretch>
+                  </pic:blipFill>
+                  <pic:spPr>
+                    <a:xfrm>
+                      <a:off x="0" y="0"/>
+                      <a:ext cx="5400040" cy="202565"/>
+                    </a:xfrm>
+                    <a:prstGeom prst="rect">
+                      <a:avLst/>
+                    </a:prstGeom>
+                  </pic:spPr>
+                </pic:pic>
+              </a:graphicData>
+            </a:graphic>
+          </wp:inline>
+        </w:drawing>
+      </w:r>
+    </w:p>
+    <w:p>
+      <w:pPr>
+        <w:rPr>
+          <w:rFonts w:ascii="Arial" w:hAnsi="Arial" w:cs="Arial"/>
+          <w:sz w:val="24"/>
+          <w:szCs w:val="24"/>
+        </w:rPr>
+      </w:pPr>
+      <w:r>
+        <w:rPr>
+          <w:rFonts w:ascii="Arial" w:hAnsi="Arial" w:cs="Arial"/>
+          <w:sz w:val="24"/>
+          <w:szCs w:val="24"/>
+        </w:rPr>
+        <w:t>E depois um git commit -m com um comentário, nesse caso entre aspas a inclusão das anotações</w:t>
+      </w:r>
+    </w:p>
+    <w:p>
+      <w:pPr>
+        <w:rPr>
+          <w:rFonts w:ascii="Arial" w:hAnsi="Arial" w:cs="Arial"/>
+          <w:sz w:val="24"/>
+          <w:szCs w:val="24"/>
+        </w:rPr>
+      </w:pPr>
+      <w:r>
+        <w:rPr>
+          <w:rFonts w:ascii="Arial" w:hAnsi="Arial" w:cs="Arial"/>
+          <w:sz w:val="24"/>
+          <w:szCs w:val="24"/>
+        </w:rPr>
+        <w:drawing>
+          <wp:inline distT="0" distB="0" distL="0" distR="0" wp14:anchorId="4909E749" wp14:editId="1BFAC7DE">
+            <wp:extent cx="1581371" cy="171474"/>
+            <wp:effectExtent l="0" t="0" r="0" b="0"/>
+            <wp:docPr id="40" name="Imagem 40"/>
+            <wp:cNvGraphicFramePr>
+              <a:graphicFrameLocks xmlns:a="http://schemas.openxmlformats.org/drawingml/2006/main" noChangeAspect="1"/>
+            </wp:cNvGraphicFramePr>
+            <a:graphic xmlns:a="http://schemas.openxmlformats.org/drawingml/2006/main">
+              <a:graphicData uri="http://schemas.openxmlformats.org/drawingml/2006/picture">
+                <pic:pic xmlns:pic="http://schemas.openxmlformats.org/drawingml/2006/picture">
+                  <pic:nvPicPr>
+                    <pic:cNvPr id="1" name=""/>
+                    <pic:cNvPicPr/>
+                  </pic:nvPicPr>
+                  <pic:blipFill>
+                    <a:blip r:embed="rId46"/>
+                    <a:stretch>
+                      <a:fillRect/>
+                    </a:stretch>
+                  </pic:blipFill>
+                  <pic:spPr>
+                    <a:xfrm>
+                      <a:off x="0" y="0"/>
+                      <a:ext cx="1581371" cy="171474"/>
+                    </a:xfrm>
+                    <a:prstGeom prst="rect">
+                      <a:avLst/>
+                    </a:prstGeom>
+                  </pic:spPr>
+                </pic:pic>
+              </a:graphicData>
+            </a:graphic>
+          </wp:inline>
+        </w:drawing>
+      </w:r>
+    </w:p>
+    <w:p>
+      <w:pPr>
+        <w:rPr>
+          <w:rFonts w:ascii="Arial" w:hAnsi="Arial" w:cs="Arial"/>
+          <w:sz w:val="24"/>
+          <w:szCs w:val="24"/>
+        </w:rPr>
+      </w:pPr>
+      <w:r>
+        <w:rPr>
+          <w:rFonts w:ascii="Arial" w:hAnsi="Arial" w:cs="Arial"/>
+          <w:sz w:val="24"/>
+          <w:szCs w:val="24"/>
+        </w:rPr>
+        <w:t>E por ultimo o git push para “jogar” no repositório do git hub</w:t>
       </w:r>
     </w:p>
     <w:sectPr>

</xml_diff>